<commit_message>
Se termino curso de fundamentos de TS
</commit_message>
<xml_diff>
--- a/Cursos/Escuelas/JavaScript/16-GraphQL-con-Node/GraphQL con Node.docx
+++ b/Cursos/Escuelas/JavaScript/16-GraphQL-con-Node/GraphQL con Node.docx
@@ -2,6 +2,691 @@
 <file path=word/document.xml><?xml version="1.0" encoding="utf-8"?>
 <w:document xmlns:wpc="http://schemas.microsoft.com/office/word/2010/wordprocessingCanvas" xmlns:cx="http://schemas.microsoft.com/office/drawing/2014/chartex" xmlns:cx1="http://schemas.microsoft.com/office/drawing/2015/9/8/chartex" xmlns:cx2="http://schemas.microsoft.com/office/drawing/2015/10/21/chartex" xmlns:cx3="http://schemas.microsoft.com/office/drawing/2016/5/9/chartex" xmlns:cx4="http://schemas.microsoft.com/office/drawing/2016/5/10/chartex" xmlns:cx5="http://schemas.microsoft.com/office/drawing/2016/5/11/chartex" xmlns:cx6="http://schemas.microsoft.com/office/drawing/2016/5/12/chartex" xmlns:cx7="http://schemas.microsoft.com/office/drawing/2016/5/13/chartex" xmlns:cx8="http://schemas.microsoft.com/office/drawing/2016/5/14/chartex" xmlns:mc="http://schemas.openxmlformats.org/markup-compatibility/2006" xmlns:aink="http://schemas.microsoft.com/office/drawing/2016/ink" xmlns:am3d="http://schemas.microsoft.com/office/drawing/2017/model3d" xmlns:o="urn:schemas-microsoft-com:office:office" xmlns:oel="http://schemas.microsoft.com/office/2019/extlst" xmlns:r="http://schemas.openxmlformats.org/officeDocument/2006/relationships" xmlns:m="http://schemas.openxmlformats.org/officeDocument/2006/math" xmlns:v="urn:schemas-microsoft-com:vml" xmlns:wp14="http://schemas.microsoft.com/office/word/2010/wordprocessingDrawing" xmlns:wp="http://schemas.openxmlformats.org/drawingml/2006/wordprocessingDrawing" xmlns:w10="urn:schemas-microsoft-com:office:word" xmlns:w="http://schemas.openxmlformats.org/wordprocessingml/2006/main" xmlns:w14="http://schemas.microsoft.com/office/word/2010/wordml" xmlns:w15="http://schemas.microsoft.com/office/word/2012/wordml" xmlns:w16cex="http://schemas.microsoft.com/office/word/2018/wordml/cex" xmlns:w16cid="http://schemas.microsoft.com/office/word/2016/wordml/cid" xmlns:w16="http://schemas.microsoft.com/office/word/2018/wordml" xmlns:w16sdtdh="http://schemas.microsoft.com/office/word/2020/wordml/sdtdatahash" xmlns:w16se="http://schemas.microsoft.com/office/word/2015/wordml/symex" xmlns:wpg="http://schemas.microsoft.com/office/word/2010/wordprocessingGroup" xmlns:wpi="http://schemas.microsoft.com/office/word/2010/wordprocessingInk" xmlns:wne="http://schemas.microsoft.com/office/word/2006/wordml" xmlns:wps="http://schemas.microsoft.com/office/word/2010/wordprocessingShape" mc:Ignorable="w14 w15 w16se w16cid w16 w16cex w16sdtdh wp14">
   <w:body>
+    <w:sdt>
+      <w:sdtPr>
+        <w:rPr>
+          <w:lang w:val="es-ES"/>
+        </w:rPr>
+        <w:id w:val="76869955"/>
+        <w:docPartObj>
+          <w:docPartGallery w:val="Table of Contents"/>
+          <w:docPartUnique/>
+        </w:docPartObj>
+      </w:sdtPr>
+      <w:sdtEndPr>
+        <w:rPr>
+          <w:rFonts w:asciiTheme="minorHAnsi" w:eastAsiaTheme="minorHAnsi" w:hAnsiTheme="minorHAnsi" w:cstheme="minorBidi"/>
+          <w:b/>
+          <w:bCs/>
+          <w:color w:val="auto"/>
+          <w:sz w:val="22"/>
+          <w:szCs w:val="22"/>
+          <w:lang w:eastAsia="en-US"/>
+        </w:rPr>
+      </w:sdtEndPr>
+      <w:sdtContent>
+        <w:p>
+          <w:pPr>
+            <w:pStyle w:val="TtuloTDC"/>
+          </w:pPr>
+          <w:r>
+            <w:rPr>
+              <w:lang w:val="es-ES"/>
+            </w:rPr>
+            <w:t>Índice</w:t>
+          </w:r>
+        </w:p>
+        <w:p>
+          <w:pPr>
+            <w:pStyle w:val="TDC1"/>
+            <w:tabs>
+              <w:tab w:val="right" w:leader="dot" w:pos="15388"/>
+            </w:tabs>
+            <w:rPr>
+              <w:noProof/>
+            </w:rPr>
+          </w:pPr>
+          <w:r>
+            <w:fldChar w:fldCharType="begin"/>
+          </w:r>
+          <w:r>
+            <w:instrText xml:space="preserve"> TOC \o "1-3" \h \z \u </w:instrText>
+          </w:r>
+          <w:r>
+            <w:fldChar w:fldCharType="separate"/>
+          </w:r>
+          <w:hyperlink w:anchor="_Toc125307912" w:history="1">
+            <w:r>
+              <w:rPr>
+                <w:rStyle w:val="Hipervnculo"/>
+                <w:b/>
+                <w:bCs/>
+                <w:noProof/>
+              </w:rPr>
+              <w:t>¿Qué es GraphQL?</w:t>
+            </w:r>
+            <w:r>
+              <w:rPr>
+                <w:noProof/>
+                <w:webHidden/>
+              </w:rPr>
+              <w:tab/>
+            </w:r>
+            <w:r>
+              <w:rPr>
+                <w:noProof/>
+                <w:webHidden/>
+              </w:rPr>
+              <w:fldChar w:fldCharType="begin"/>
+            </w:r>
+            <w:r>
+              <w:rPr>
+                <w:noProof/>
+                <w:webHidden/>
+              </w:rPr>
+              <w:instrText xml:space="preserve"> PAGEREF _Toc125307912 \h </w:instrText>
+            </w:r>
+            <w:r>
+              <w:rPr>
+                <w:noProof/>
+                <w:webHidden/>
+              </w:rPr>
+            </w:r>
+            <w:r>
+              <w:rPr>
+                <w:noProof/>
+                <w:webHidden/>
+              </w:rPr>
+              <w:fldChar w:fldCharType="separate"/>
+            </w:r>
+            <w:r>
+              <w:rPr>
+                <w:noProof/>
+                <w:webHidden/>
+              </w:rPr>
+              <w:t>1</w:t>
+            </w:r>
+            <w:r>
+              <w:rPr>
+                <w:noProof/>
+                <w:webHidden/>
+              </w:rPr>
+              <w:fldChar w:fldCharType="end"/>
+            </w:r>
+          </w:hyperlink>
+        </w:p>
+        <w:p>
+          <w:pPr>
+            <w:pStyle w:val="TDC1"/>
+            <w:tabs>
+              <w:tab w:val="right" w:leader="dot" w:pos="15388"/>
+            </w:tabs>
+            <w:rPr>
+              <w:noProof/>
+            </w:rPr>
+          </w:pPr>
+          <w:hyperlink w:anchor="_Toc125307913" w:history="1">
+            <w:r>
+              <w:rPr>
+                <w:rStyle w:val="Hipervnculo"/>
+                <w:b/>
+                <w:bCs/>
+                <w:noProof/>
+              </w:rPr>
+              <w:t>Sistema de tipado</w:t>
+            </w:r>
+            <w:r>
+              <w:rPr>
+                <w:noProof/>
+                <w:webHidden/>
+              </w:rPr>
+              <w:tab/>
+            </w:r>
+            <w:r>
+              <w:rPr>
+                <w:noProof/>
+                <w:webHidden/>
+              </w:rPr>
+              <w:fldChar w:fldCharType="begin"/>
+            </w:r>
+            <w:r>
+              <w:rPr>
+                <w:noProof/>
+                <w:webHidden/>
+              </w:rPr>
+              <w:instrText xml:space="preserve"> PAGEREF _Toc125307913 \h </w:instrText>
+            </w:r>
+            <w:r>
+              <w:rPr>
+                <w:noProof/>
+                <w:webHidden/>
+              </w:rPr>
+            </w:r>
+            <w:r>
+              <w:rPr>
+                <w:noProof/>
+                <w:webHidden/>
+              </w:rPr>
+              <w:fldChar w:fldCharType="separate"/>
+            </w:r>
+            <w:r>
+              <w:rPr>
+                <w:noProof/>
+                <w:webHidden/>
+              </w:rPr>
+              <w:t>1</w:t>
+            </w:r>
+            <w:r>
+              <w:rPr>
+                <w:noProof/>
+                <w:webHidden/>
+              </w:rPr>
+              <w:fldChar w:fldCharType="end"/>
+            </w:r>
+          </w:hyperlink>
+        </w:p>
+        <w:p>
+          <w:pPr>
+            <w:pStyle w:val="TDC1"/>
+            <w:tabs>
+              <w:tab w:val="right" w:leader="dot" w:pos="15388"/>
+            </w:tabs>
+            <w:rPr>
+              <w:noProof/>
+            </w:rPr>
+          </w:pPr>
+          <w:hyperlink w:anchor="_Toc125307914" w:history="1">
+            <w:r>
+              <w:rPr>
+                <w:rStyle w:val="Hipervnculo"/>
+                <w:b/>
+                <w:bCs/>
+                <w:noProof/>
+              </w:rPr>
+              <w:t>Scalar types</w:t>
+            </w:r>
+            <w:r>
+              <w:rPr>
+                <w:noProof/>
+                <w:webHidden/>
+              </w:rPr>
+              <w:tab/>
+            </w:r>
+            <w:r>
+              <w:rPr>
+                <w:noProof/>
+                <w:webHidden/>
+              </w:rPr>
+              <w:fldChar w:fldCharType="begin"/>
+            </w:r>
+            <w:r>
+              <w:rPr>
+                <w:noProof/>
+                <w:webHidden/>
+              </w:rPr>
+              <w:instrText xml:space="preserve"> PAGEREF _Toc125307914 \h </w:instrText>
+            </w:r>
+            <w:r>
+              <w:rPr>
+                <w:noProof/>
+                <w:webHidden/>
+              </w:rPr>
+            </w:r>
+            <w:r>
+              <w:rPr>
+                <w:noProof/>
+                <w:webHidden/>
+              </w:rPr>
+              <w:fldChar w:fldCharType="separate"/>
+            </w:r>
+            <w:r>
+              <w:rPr>
+                <w:noProof/>
+                <w:webHidden/>
+              </w:rPr>
+              <w:t>2</w:t>
+            </w:r>
+            <w:r>
+              <w:rPr>
+                <w:noProof/>
+                <w:webHidden/>
+              </w:rPr>
+              <w:fldChar w:fldCharType="end"/>
+            </w:r>
+          </w:hyperlink>
+        </w:p>
+        <w:p>
+          <w:pPr>
+            <w:pStyle w:val="TDC1"/>
+            <w:tabs>
+              <w:tab w:val="right" w:leader="dot" w:pos="15388"/>
+            </w:tabs>
+            <w:rPr>
+              <w:noProof/>
+            </w:rPr>
+          </w:pPr>
+          <w:hyperlink w:anchor="_Toc125307915" w:history="1">
+            <w:r>
+              <w:rPr>
+                <w:rStyle w:val="Hipervnculo"/>
+                <w:b/>
+                <w:bCs/>
+                <w:noProof/>
+              </w:rPr>
+              <w:t>Listas y non-null types</w:t>
+            </w:r>
+            <w:r>
+              <w:rPr>
+                <w:noProof/>
+                <w:webHidden/>
+              </w:rPr>
+              <w:tab/>
+            </w:r>
+            <w:r>
+              <w:rPr>
+                <w:noProof/>
+                <w:webHidden/>
+              </w:rPr>
+              <w:fldChar w:fldCharType="begin"/>
+            </w:r>
+            <w:r>
+              <w:rPr>
+                <w:noProof/>
+                <w:webHidden/>
+              </w:rPr>
+              <w:instrText xml:space="preserve"> PAGEREF _Toc125307915 \h </w:instrText>
+            </w:r>
+            <w:r>
+              <w:rPr>
+                <w:noProof/>
+                <w:webHidden/>
+              </w:rPr>
+            </w:r>
+            <w:r>
+              <w:rPr>
+                <w:noProof/>
+                <w:webHidden/>
+              </w:rPr>
+              <w:fldChar w:fldCharType="separate"/>
+            </w:r>
+            <w:r>
+              <w:rPr>
+                <w:noProof/>
+                <w:webHidden/>
+              </w:rPr>
+              <w:t>2</w:t>
+            </w:r>
+            <w:r>
+              <w:rPr>
+                <w:noProof/>
+                <w:webHidden/>
+              </w:rPr>
+              <w:fldChar w:fldCharType="end"/>
+            </w:r>
+          </w:hyperlink>
+        </w:p>
+        <w:p>
+          <w:pPr>
+            <w:pStyle w:val="TDC2"/>
+            <w:tabs>
+              <w:tab w:val="right" w:leader="dot" w:pos="15388"/>
+            </w:tabs>
+            <w:rPr>
+              <w:noProof/>
+            </w:rPr>
+          </w:pPr>
+          <w:hyperlink w:anchor="_Toc125307916" w:history="1">
+            <w:r>
+              <w:rPr>
+                <w:rStyle w:val="Hipervnculo"/>
+                <w:b/>
+                <w:bCs/>
+                <w:noProof/>
+              </w:rPr>
+              <w:t>Non-null</w:t>
+            </w:r>
+            <w:r>
+              <w:rPr>
+                <w:noProof/>
+                <w:webHidden/>
+              </w:rPr>
+              <w:tab/>
+            </w:r>
+            <w:r>
+              <w:rPr>
+                <w:noProof/>
+                <w:webHidden/>
+              </w:rPr>
+              <w:fldChar w:fldCharType="begin"/>
+            </w:r>
+            <w:r>
+              <w:rPr>
+                <w:noProof/>
+                <w:webHidden/>
+              </w:rPr>
+              <w:instrText xml:space="preserve"> PAGEREF _Toc125307916 \h </w:instrText>
+            </w:r>
+            <w:r>
+              <w:rPr>
+                <w:noProof/>
+                <w:webHidden/>
+              </w:rPr>
+            </w:r>
+            <w:r>
+              <w:rPr>
+                <w:noProof/>
+                <w:webHidden/>
+              </w:rPr>
+              <w:fldChar w:fldCharType="separate"/>
+            </w:r>
+            <w:r>
+              <w:rPr>
+                <w:noProof/>
+                <w:webHidden/>
+              </w:rPr>
+              <w:t>2</w:t>
+            </w:r>
+            <w:r>
+              <w:rPr>
+                <w:noProof/>
+                <w:webHidden/>
+              </w:rPr>
+              <w:fldChar w:fldCharType="end"/>
+            </w:r>
+          </w:hyperlink>
+        </w:p>
+        <w:p>
+          <w:pPr>
+            <w:pStyle w:val="TDC2"/>
+            <w:tabs>
+              <w:tab w:val="right" w:leader="dot" w:pos="15388"/>
+            </w:tabs>
+            <w:rPr>
+              <w:noProof/>
+            </w:rPr>
+          </w:pPr>
+          <w:hyperlink w:anchor="_Toc125307917" w:history="1">
+            <w:r>
+              <w:rPr>
+                <w:rStyle w:val="Hipervnculo"/>
+                <w:b/>
+                <w:bCs/>
+                <w:noProof/>
+              </w:rPr>
+              <w:t>Listas</w:t>
+            </w:r>
+            <w:r>
+              <w:rPr>
+                <w:noProof/>
+                <w:webHidden/>
+              </w:rPr>
+              <w:tab/>
+            </w:r>
+            <w:r>
+              <w:rPr>
+                <w:noProof/>
+                <w:webHidden/>
+              </w:rPr>
+              <w:fldChar w:fldCharType="begin"/>
+            </w:r>
+            <w:r>
+              <w:rPr>
+                <w:noProof/>
+                <w:webHidden/>
+              </w:rPr>
+              <w:instrText xml:space="preserve"> PAGEREF _Toc125307917 \h </w:instrText>
+            </w:r>
+            <w:r>
+              <w:rPr>
+                <w:noProof/>
+                <w:webHidden/>
+              </w:rPr>
+            </w:r>
+            <w:r>
+              <w:rPr>
+                <w:noProof/>
+                <w:webHidden/>
+              </w:rPr>
+              <w:fldChar w:fldCharType="separate"/>
+            </w:r>
+            <w:r>
+              <w:rPr>
+                <w:noProof/>
+                <w:webHidden/>
+              </w:rPr>
+              <w:t>2</w:t>
+            </w:r>
+            <w:r>
+              <w:rPr>
+                <w:noProof/>
+                <w:webHidden/>
+              </w:rPr>
+              <w:fldChar w:fldCharType="end"/>
+            </w:r>
+          </w:hyperlink>
+        </w:p>
+        <w:p>
+          <w:pPr>
+            <w:pStyle w:val="TDC1"/>
+            <w:tabs>
+              <w:tab w:val="right" w:leader="dot" w:pos="15388"/>
+            </w:tabs>
+            <w:rPr>
+              <w:noProof/>
+            </w:rPr>
+          </w:pPr>
+          <w:hyperlink w:anchor="_Toc125307918" w:history="1">
+            <w:r>
+              <w:rPr>
+                <w:rStyle w:val="Hipervnculo"/>
+                <w:b/>
+                <w:bCs/>
+                <w:noProof/>
+              </w:rPr>
+              <w:t>Object types and Fields</w:t>
+            </w:r>
+            <w:r>
+              <w:rPr>
+                <w:noProof/>
+                <w:webHidden/>
+              </w:rPr>
+              <w:tab/>
+            </w:r>
+            <w:r>
+              <w:rPr>
+                <w:noProof/>
+                <w:webHidden/>
+              </w:rPr>
+              <w:fldChar w:fldCharType="begin"/>
+            </w:r>
+            <w:r>
+              <w:rPr>
+                <w:noProof/>
+                <w:webHidden/>
+              </w:rPr>
+              <w:instrText xml:space="preserve"> PAGEREF _Toc125307918 \h </w:instrText>
+            </w:r>
+            <w:r>
+              <w:rPr>
+                <w:noProof/>
+                <w:webHidden/>
+              </w:rPr>
+            </w:r>
+            <w:r>
+              <w:rPr>
+                <w:noProof/>
+                <w:webHidden/>
+              </w:rPr>
+              <w:fldChar w:fldCharType="separate"/>
+            </w:r>
+            <w:r>
+              <w:rPr>
+                <w:noProof/>
+                <w:webHidden/>
+              </w:rPr>
+              <w:t>4</w:t>
+            </w:r>
+            <w:r>
+              <w:rPr>
+                <w:noProof/>
+                <w:webHidden/>
+              </w:rPr>
+              <w:fldChar w:fldCharType="end"/>
+            </w:r>
+          </w:hyperlink>
+        </w:p>
+        <w:p>
+          <w:pPr>
+            <w:pStyle w:val="TDC1"/>
+            <w:tabs>
+              <w:tab w:val="right" w:leader="dot" w:pos="15388"/>
+            </w:tabs>
+            <w:rPr>
+              <w:noProof/>
+            </w:rPr>
+          </w:pPr>
+          <w:hyperlink w:anchor="_Toc125307919" w:history="1">
+            <w:r>
+              <w:rPr>
+                <w:rStyle w:val="Hipervnculo"/>
+                <w:b/>
+                <w:bCs/>
+                <w:noProof/>
+              </w:rPr>
+              <w:t>Archivos .graphql (mejor developer experience)</w:t>
+            </w:r>
+            <w:r>
+              <w:rPr>
+                <w:noProof/>
+                <w:webHidden/>
+              </w:rPr>
+              <w:tab/>
+            </w:r>
+            <w:r>
+              <w:rPr>
+                <w:noProof/>
+                <w:webHidden/>
+              </w:rPr>
+              <w:fldChar w:fldCharType="begin"/>
+            </w:r>
+            <w:r>
+              <w:rPr>
+                <w:noProof/>
+                <w:webHidden/>
+              </w:rPr>
+              <w:instrText xml:space="preserve"> PAGEREF _Toc125307919 \h </w:instrText>
+            </w:r>
+            <w:r>
+              <w:rPr>
+                <w:noProof/>
+                <w:webHidden/>
+              </w:rPr>
+            </w:r>
+            <w:r>
+              <w:rPr>
+                <w:noProof/>
+                <w:webHidden/>
+              </w:rPr>
+              <w:fldChar w:fldCharType="separate"/>
+            </w:r>
+            <w:r>
+              <w:rPr>
+                <w:noProof/>
+                <w:webHidden/>
+              </w:rPr>
+              <w:t>5</w:t>
+            </w:r>
+            <w:r>
+              <w:rPr>
+                <w:noProof/>
+                <w:webHidden/>
+              </w:rPr>
+              <w:fldChar w:fldCharType="end"/>
+            </w:r>
+          </w:hyperlink>
+        </w:p>
+        <w:p>
+          <w:pPr>
+            <w:pStyle w:val="TDC1"/>
+            <w:tabs>
+              <w:tab w:val="right" w:leader="dot" w:pos="15388"/>
+            </w:tabs>
+            <w:rPr>
+              <w:noProof/>
+            </w:rPr>
+          </w:pPr>
+          <w:hyperlink w:anchor="_Toc125307920" w:history="1">
+            <w:r>
+              <w:rPr>
+                <w:rStyle w:val="Hipervnculo"/>
+                <w:b/>
+                <w:bCs/>
+                <w:noProof/>
+              </w:rPr>
+              <w:t>Diferencias entre GraphQL vs. API REST</w:t>
+            </w:r>
+            <w:r>
+              <w:rPr>
+                <w:noProof/>
+                <w:webHidden/>
+              </w:rPr>
+              <w:tab/>
+            </w:r>
+            <w:r>
+              <w:rPr>
+                <w:noProof/>
+                <w:webHidden/>
+              </w:rPr>
+              <w:fldChar w:fldCharType="begin"/>
+            </w:r>
+            <w:r>
+              <w:rPr>
+                <w:noProof/>
+                <w:webHidden/>
+              </w:rPr>
+              <w:instrText xml:space="preserve"> PAGEREF _Toc125307920 \h </w:instrText>
+            </w:r>
+            <w:r>
+              <w:rPr>
+                <w:noProof/>
+                <w:webHidden/>
+              </w:rPr>
+            </w:r>
+            <w:r>
+              <w:rPr>
+                <w:noProof/>
+                <w:webHidden/>
+              </w:rPr>
+              <w:fldChar w:fldCharType="separate"/>
+            </w:r>
+            <w:r>
+              <w:rPr>
+                <w:noProof/>
+                <w:webHidden/>
+              </w:rPr>
+              <w:t>8</w:t>
+            </w:r>
+            <w:r>
+              <w:rPr>
+                <w:noProof/>
+                <w:webHidden/>
+              </w:rPr>
+              <w:fldChar w:fldCharType="end"/>
+            </w:r>
+          </w:hyperlink>
+        </w:p>
+        <w:p>
+          <w:r>
+            <w:rPr>
+              <w:b/>
+              <w:bCs/>
+              <w:lang w:val="es-ES"/>
+            </w:rPr>
+            <w:fldChar w:fldCharType="end"/>
+          </w:r>
+        </w:p>
+      </w:sdtContent>
+    </w:sdt>
     <w:p>
       <w:pPr>
         <w:pStyle w:val="Ttulo1"/>
@@ -14,6 +699,7 @@
           <w:szCs w:val="96"/>
         </w:rPr>
       </w:pPr>
+      <w:bookmarkStart w:id="0" w:name="_Toc125307912"/>
       <w:r>
         <w:rPr>
           <w:b/>
@@ -24,6 +710,7 @@
         </w:rPr>
         <w:t>¿Qué es GraphQL?</w:t>
       </w:r>
+      <w:bookmarkEnd w:id="0"/>
     </w:p>
     <w:p>
       <w:pPr>
@@ -73,6 +760,7 @@
           <w:szCs w:val="96"/>
         </w:rPr>
       </w:pPr>
+      <w:bookmarkStart w:id="1" w:name="_Toc125307913"/>
       <w:r>
         <w:rPr>
           <w:b/>
@@ -83,6 +771,7 @@
         </w:rPr>
         <w:t>Sistema de tipado</w:t>
       </w:r>
+      <w:bookmarkEnd w:id="1"/>
     </w:p>
     <w:p>
       <w:pPr>
@@ -158,6 +847,7 @@
           <w:sz w:val="28"/>
           <w:szCs w:val="28"/>
         </w:rPr>
+        <w:lastRenderedPageBreak/>
         <w:t>Query</w:t>
       </w:r>
       <w:r>
@@ -274,7 +964,7 @@
                     <pic:cNvPicPr/>
                   </pic:nvPicPr>
                   <pic:blipFill>
-                    <a:blip r:embed="rId5">
+                    <a:blip r:embed="rId6">
                       <a:extLst>
                         <a:ext uri="{28A0092B-C50C-407E-A947-70E740481C1C}">
                           <a14:useLocalDpi xmlns:a14="http://schemas.microsoft.com/office/drawing/2010/main" val="0"/>
@@ -436,6 +1126,7 @@
           <w:szCs w:val="96"/>
         </w:rPr>
       </w:pPr>
+      <w:bookmarkStart w:id="2" w:name="_Toc125307914"/>
       <w:r>
         <w:rPr>
           <w:b/>
@@ -444,9 +1135,9 @@
           <w:sz w:val="96"/>
           <w:szCs w:val="96"/>
         </w:rPr>
-        <w:lastRenderedPageBreak/>
         <w:t>Scalar types</w:t>
       </w:r>
+      <w:bookmarkEnd w:id="2"/>
     </w:p>
     <w:p>
       <w:pPr>
@@ -613,6 +1304,7 @@
           <w:szCs w:val="96"/>
         </w:rPr>
       </w:pPr>
+      <w:bookmarkStart w:id="3" w:name="_Toc125307915"/>
       <w:r>
         <w:rPr>
           <w:b/>
@@ -621,8 +1313,10 @@
           <w:sz w:val="96"/>
           <w:szCs w:val="96"/>
         </w:rPr>
+        <w:lastRenderedPageBreak/>
         <w:t>Listas y non-null types</w:t>
       </w:r>
+      <w:bookmarkEnd w:id="3"/>
     </w:p>
     <w:p>
       <w:pPr>
@@ -635,6 +1329,7 @@
           <w:szCs w:val="40"/>
         </w:rPr>
       </w:pPr>
+      <w:bookmarkStart w:id="4" w:name="_Toc125307916"/>
       <w:r>
         <w:rPr>
           <w:b/>
@@ -645,6 +1340,7 @@
         </w:rPr>
         <w:t>Non-null</w:t>
       </w:r>
+      <w:bookmarkEnd w:id="4"/>
     </w:p>
     <w:p>
       <w:pPr>
@@ -741,6 +1437,7 @@
           <w:szCs w:val="28"/>
         </w:rPr>
       </w:pPr>
+      <w:bookmarkStart w:id="5" w:name="_Toc125307917"/>
       <w:r>
         <w:rPr>
           <w:b/>
@@ -751,6 +1448,7 @@
         </w:rPr>
         <w:t>Listas</w:t>
       </w:r>
+      <w:bookmarkEnd w:id="5"/>
     </w:p>
     <w:p>
       <w:pPr>
@@ -786,7 +1484,6 @@
           <w:sz w:val="28"/>
           <w:szCs w:val="28"/>
         </w:rPr>
-        <w:lastRenderedPageBreak/>
         <w:t>[String]</w:t>
       </w:r>
     </w:p>
@@ -883,6 +1580,7 @@
           <w:sz w:val="28"/>
           <w:szCs w:val="28"/>
         </w:rPr>
+        <w:lastRenderedPageBreak/>
         <w:drawing>
           <wp:inline distT="0" distB="0" distL="0" distR="0" wp14:anchorId="2FEF29A3" wp14:editId="47617299">
             <wp:extent cx="2762636" cy="3705742"/>
@@ -899,7 +1597,7 @@
                     <pic:cNvPicPr/>
                   </pic:nvPicPr>
                   <pic:blipFill>
-                    <a:blip r:embed="rId6">
+                    <a:blip r:embed="rId7">
                       <a:extLst>
                         <a:ext uri="{28A0092B-C50C-407E-A947-70E740481C1C}">
                           <a14:useLocalDpi xmlns:a14="http://schemas.microsoft.com/office/drawing/2010/main" val="0"/>
@@ -973,7 +1671,7 @@
                     <pic:cNvPicPr/>
                   </pic:nvPicPr>
                   <pic:blipFill>
-                    <a:blip r:embed="rId7">
+                    <a:blip r:embed="rId8">
                       <a:extLst>
                         <a:ext uri="{28A0092B-C50C-407E-A947-70E740481C1C}">
                           <a14:useLocalDpi xmlns:a14="http://schemas.microsoft.com/office/drawing/2010/main" val="0"/>
@@ -1012,6 +1710,7 @@
           <w:szCs w:val="96"/>
         </w:rPr>
       </w:pPr>
+      <w:bookmarkStart w:id="6" w:name="_Toc125307918"/>
       <w:r>
         <w:rPr>
           <w:b/>
@@ -1022,6 +1721,7 @@
         </w:rPr>
         <w:t>Object types and Fields</w:t>
       </w:r>
+      <w:bookmarkEnd w:id="6"/>
     </w:p>
     <w:p>
       <w:pPr>
@@ -1131,7 +1831,7 @@
                     <pic:cNvPicPr/>
                   </pic:nvPicPr>
                   <pic:blipFill>
-                    <a:blip r:embed="rId8">
+                    <a:blip r:embed="rId9">
                       <a:extLst>
                         <a:ext uri="{28A0092B-C50C-407E-A947-70E740481C1C}">
                           <a14:useLocalDpi xmlns:a14="http://schemas.microsoft.com/office/drawing/2010/main" val="0"/>
@@ -1228,7 +1928,7 @@
                     <pic:cNvPicPr/>
                   </pic:nvPicPr>
                   <pic:blipFill>
-                    <a:blip r:embed="rId9">
+                    <a:blip r:embed="rId10">
                       <a:extLst>
                         <a:ext uri="{28A0092B-C50C-407E-A947-70E740481C1C}">
                           <a14:useLocalDpi xmlns:a14="http://schemas.microsoft.com/office/drawing/2010/main" val="0"/>
@@ -1267,6 +1967,7 @@
           <w:szCs w:val="96"/>
         </w:rPr>
       </w:pPr>
+      <w:bookmarkStart w:id="7" w:name="_Toc125307919"/>
       <w:proofErr w:type="gramStart"/>
       <w:r>
         <w:rPr>
@@ -1289,6 +1990,7 @@
         </w:rPr>
         <w:t xml:space="preserve"> (mejor developer experience)</w:t>
       </w:r>
+      <w:bookmarkEnd w:id="7"/>
     </w:p>
     <w:p>
       <w:pPr>
@@ -1395,7 +2097,7 @@
                     <pic:cNvPicPr/>
                   </pic:nvPicPr>
                   <pic:blipFill>
-                    <a:blip r:embed="rId10">
+                    <a:blip r:embed="rId11">
                       <a:extLst>
                         <a:ext uri="{28A0092B-C50C-407E-A947-70E740481C1C}">
                           <a14:useLocalDpi xmlns:a14="http://schemas.microsoft.com/office/drawing/2010/main" val="0"/>
@@ -1469,7 +2171,7 @@
                     <pic:cNvPicPr/>
                   </pic:nvPicPr>
                   <pic:blipFill>
-                    <a:blip r:embed="rId11">
+                    <a:blip r:embed="rId12">
                       <a:extLst>
                         <a:ext uri="{28A0092B-C50C-407E-A947-70E740481C1C}">
                           <a14:useLocalDpi xmlns:a14="http://schemas.microsoft.com/office/drawing/2010/main" val="0"/>
@@ -1508,6 +2210,7 @@
           <w:szCs w:val="96"/>
         </w:rPr>
       </w:pPr>
+      <w:bookmarkStart w:id="8" w:name="_Toc125307920"/>
       <w:r>
         <w:rPr>
           <w:b/>
@@ -1541,6 +2244,7 @@
         </w:rPr>
         <w:t xml:space="preserve"> vs. API REST</w:t>
       </w:r>
+      <w:bookmarkEnd w:id="8"/>
     </w:p>
     <w:tbl>
       <w:tblPr>
@@ -3584,6 +4288,58 @@
       </w:rPr>
     </w:tblStylePr>
   </w:style>
+  <w:style w:type="paragraph" w:styleId="TtuloTDC">
+    <w:name w:val="TOC Heading"/>
+    <w:basedOn w:val="Ttulo1"/>
+    <w:next w:val="Normal"/>
+    <w:uiPriority w:val="39"/>
+    <w:unhideWhenUsed/>
+    <w:qFormat/>
+    <w:rsid w:val="00A848C0"/>
+    <w:pPr>
+      <w:spacing w:line="259" w:lineRule="auto"/>
+      <w:outlineLvl w:val="9"/>
+    </w:pPr>
+    <w:rPr>
+      <w:lang w:eastAsia="es-AR"/>
+    </w:rPr>
+  </w:style>
+  <w:style w:type="paragraph" w:styleId="TDC1">
+    <w:name w:val="toc 1"/>
+    <w:basedOn w:val="Normal"/>
+    <w:next w:val="Normal"/>
+    <w:autoRedefine/>
+    <w:uiPriority w:val="39"/>
+    <w:unhideWhenUsed/>
+    <w:rsid w:val="00A848C0"/>
+    <w:pPr>
+      <w:spacing w:after="100"/>
+    </w:pPr>
+  </w:style>
+  <w:style w:type="paragraph" w:styleId="TDC2">
+    <w:name w:val="toc 2"/>
+    <w:basedOn w:val="Normal"/>
+    <w:next w:val="Normal"/>
+    <w:autoRedefine/>
+    <w:uiPriority w:val="39"/>
+    <w:unhideWhenUsed/>
+    <w:rsid w:val="00A848C0"/>
+    <w:pPr>
+      <w:spacing w:after="100"/>
+      <w:ind w:left="220"/>
+    </w:pPr>
+  </w:style>
+  <w:style w:type="character" w:styleId="Hipervnculo">
+    <w:name w:val="Hyperlink"/>
+    <w:basedOn w:val="Fuentedeprrafopredeter"/>
+    <w:uiPriority w:val="99"/>
+    <w:unhideWhenUsed/>
+    <w:rsid w:val="00A848C0"/>
+    <w:rPr>
+      <w:color w:val="0000FF" w:themeColor="hyperlink"/>
+      <w:u w:val="single"/>
+    </w:rPr>
+  </w:style>
 </w:styles>
 </file>
 
@@ -3870,4 +4626,16 @@
   <a:objectDefaults/>
   <a:extraClrSchemeLst/>
 </a:theme>
+</file>
+
+<file path=customXml/item1.xml><?xml version="1.0" encoding="utf-8"?>
+<b:Sources xmlns:b="http://schemas.openxmlformats.org/officeDocument/2006/bibliography" xmlns="http://schemas.openxmlformats.org/officeDocument/2006/bibliography" SelectedStyle="\APASixthEditionOfficeOnline.xsl" StyleName="APA" Version="6"/>
+</file>
+
+<file path=customXml/itemProps1.xml><?xml version="1.0" encoding="utf-8"?>
+<ds:datastoreItem xmlns:ds="http://schemas.openxmlformats.org/officeDocument/2006/customXml" ds:itemID="{22286438-1245-4A41-9FB4-0CB3F4D535D3}">
+  <ds:schemaRefs>
+    <ds:schemaRef ds:uri="http://schemas.openxmlformats.org/officeDocument/2006/bibliography"/>
+  </ds:schemaRefs>
+</ds:datastoreItem>
 </file>
</xml_diff>